<commit_message>
Enhance Comparison Report and ToC Generator (Evaluate Changes, Previous Values, Offset Fix)
</commit_message>
<xml_diff>
--- a/z_extra/starter_prompt.docx
+++ b/z_extra/starter_prompt.docx
@@ -2329,28 +2329,13 @@
         </w:numPr>
       </w:pPr>
       <w:r>
-        <w:t>Other (</w:t>
-      </w:r>
-      <w:r>
-        <w:t>if “</w:t>
-      </w:r>
-      <w:r>
-        <w:t>Minor</w:t>
-      </w:r>
-      <w:r>
-        <w:t>” is in the program name such as “</w:t>
+        <w:t>Other (if “Minor” is in the program name such as “</w:t>
       </w:r>
       <w:r>
         <w:t>Accounting (For Business Majors Only) Minor</w:t>
       </w:r>
       <w:r>
-        <w:t>”</w:t>
-      </w:r>
-      <w:r>
-        <w:t xml:space="preserve"> or any undesignated entry</w:t>
-      </w:r>
-      <w:r>
-        <w:t>)</w:t>
+        <w:t>” or any undesignated entry)</w:t>
       </w:r>
     </w:p>
     <w:p>
@@ -2409,13 +2394,7 @@
         <w:t xml:space="preserve"> (Yes if concentration is in the program name such as </w:t>
       </w:r>
       <w:r>
-        <w:t>“</w:t>
-      </w:r>
-      <w:r>
-        <w:t>Finance B.S., with Corporate Finance Concentration</w:t>
-      </w:r>
-      <w:r>
-        <w:t>”, else No)</w:t>
+        <w:t>“Finance B.S., with Corporate Finance Concentration”, else No)</w:t>
       </w:r>
     </w:p>
     <w:p>
@@ -2441,31 +2420,7 @@
         <w:t>Catalog Name</w:t>
       </w:r>
       <w:r>
-        <w:t xml:space="preserve"> (</w:t>
-      </w:r>
-      <w:r>
-        <w:t>in which the program is found, for AY 2025-2026 can be “</w:t>
-      </w:r>
-      <w:r>
-        <w:t>USF Undergraduate 2025-2026</w:t>
-      </w:r>
-      <w:r>
-        <w:t>” or</w:t>
-      </w:r>
-      <w:r>
-        <w:t xml:space="preserve"> </w:t>
-      </w:r>
-      <w:r>
-        <w:t>“</w:t>
-      </w:r>
-      <w:r>
-        <w:t>USF Undergraduate 2025-2026</w:t>
-      </w:r>
-      <w:r>
-        <w:t>”</w:t>
-      </w:r>
-      <w:r>
-        <w:t>)</w:t>
+        <w:t xml:space="preserve"> (in which the program is found, for AY 2025-2026 can be “USF Undergraduate 2025-2026” or “USF Undergraduate 2025-2026”)</w:t>
       </w:r>
     </w:p>
     <w:p>
@@ -2552,6 +2507,82 @@
     <w:p>
       <w:r>
         <w:t xml:space="preserve"> = New, Withdrawn, Teach Out Phase, Name Change)</w:t>
+      </w:r>
+    </w:p>
+    <w:p/>
+    <w:p>
+      <w:r>
+        <w:t>Future Improvements</w:t>
+      </w:r>
+    </w:p>
+    <w:p>
+      <w:r>
+        <w:t>CIP-base program key for stability</w:t>
+      </w:r>
+    </w:p>
+    <w:p>
+      <w:r>
+        <w:t>Create new SRAS options</w:t>
+      </w:r>
+    </w:p>
+    <w:p>
+      <w:r>
+        <w:t xml:space="preserve">Add a </w:t>
+      </w:r>
+      <w:proofErr w:type="spellStart"/>
+      <w:r>
+        <w:t>db</w:t>
+      </w:r>
+      <w:proofErr w:type="spellEnd"/>
+      <w:r>
+        <w:t xml:space="preserve"> (Postgres) for storing historical catalogs, </w:t>
+      </w:r>
+      <w:r>
+        <w:t>reports, etc.</w:t>
+      </w:r>
+    </w:p>
+    <w:p>
+      <w:r>
+        <w:t>Add atypical programs (e.g. LiDAR) entry page</w:t>
+      </w:r>
+    </w:p>
+    <w:p>
+      <w:r>
+        <w:t>Add final formatting section</w:t>
+      </w:r>
+    </w:p>
+    <w:p/>
+    <w:p>
+      <w:r>
+        <w:t>Current Fixes:</w:t>
+      </w:r>
+    </w:p>
+    <w:p>
+      <w:r>
+        <w:t>Proper column order on all outputs/pages</w:t>
+      </w:r>
+    </w:p>
+    <w:p>
+      <w:r>
+        <w:t>Refine SRAS logic</w:t>
+      </w:r>
+    </w:p>
+    <w:p>
+      <w:r>
+        <w:t xml:space="preserve">Add offset entry box to </w:t>
+      </w:r>
+      <w:proofErr w:type="spellStart"/>
+      <w:r>
+        <w:t>ToC</w:t>
+      </w:r>
+      <w:proofErr w:type="spellEnd"/>
+      <w:r>
+        <w:t xml:space="preserve"> Generator and Catalog Report</w:t>
+      </w:r>
+    </w:p>
+    <w:p>
+      <w:r>
+        <w:t>Add concurrent degrees</w:t>
       </w:r>
     </w:p>
     <w:sectPr>

</xml_diff>